<commit_message>
Adding the Documents for Week 2, redux
</commit_message>
<xml_diff>
--- a/Predicting_Accident_Severity_for_the_City_of_Seattle_DATA.docx
+++ b/Predicting_Accident_Severity_for_the_City_of_Seattle_DATA.docx
@@ -504,6 +504,13 @@
           <w:szCs w:val="24"/>
         </w:rPr>
         <w:t xml:space="preserve"> In addition, all columns that provide descriptions and codes were dropped as well. The intent for the feature set was to focus on a small but </w:t>
+      </w:r>
+      <w:r>
+        <w:rPr>
+          <w:sz w:val="24"/>
+          <w:szCs w:val="24"/>
+        </w:rPr>
+        <w:t>expressive set of data points.</w:t>
       </w:r>
     </w:p>
     <w:p>

</xml_diff>

<commit_message>
Commiting week 3 assignment
</commit_message>
<xml_diff>
--- a/Predicting_Accident_Severity_for_the_City_of_Seattle_DATA.docx
+++ b/Predicting_Accident_Severity_for_the_City_of_Seattle_DATA.docx
@@ -573,7 +573,21 @@
           <w:sz w:val="24"/>
           <w:szCs w:val="24"/>
         </w:rPr>
-        <w:t>feature consideration because they only showed up in at most 1/3 of the 194,673 records.</w:t>
+        <w:t xml:space="preserve">feature consideration because they only showed up in at most </w:t>
+      </w:r>
+      <w:r>
+        <w:rPr>
+          <w:sz w:val="24"/>
+          <w:szCs w:val="24"/>
+        </w:rPr>
+        <w:t>3%</w:t>
+      </w:r>
+      <w:r>
+        <w:rPr>
+          <w:sz w:val="24"/>
+          <w:szCs w:val="24"/>
+        </w:rPr>
+        <w:t xml:space="preserve"> of the 194,673 records.</w:t>
       </w:r>
     </w:p>
     <w:p>
@@ -1428,6 +1442,14 @@
           <w:szCs w:val="24"/>
         </w:rPr>
       </w:pPr>
+      <w:r>
+        <w:rPr>
+          <w:sz w:val="24"/>
+          <w:szCs w:val="24"/>
+        </w:rPr>
+        <w:lastRenderedPageBreak/>
+        <w:t>The main reason for this approach to training our models is the relatively small size of our dataset. Dedication of at least 128,400 training and 64200 dev/cross-validation sets per fold were deemed adequate for training. The approximately 19,400 left for testing provided a decent sample to validate the models.</w:t>
+      </w:r>
     </w:p>
     <w:p>
       <w:pPr>

</xml_diff>